<commit_message>
hope for the best x2
</commit_message>
<xml_diff>
--- a/claims/demo_o365c0hyb347h0vd0q368a8cjg8ngppn.docx
+++ b/claims/demo_o365c0hyb347h0vd0q368a8cjg8ngppn.docx
@@ -24,45 +24,6 @@
         <w:t>Адрес:_____________________</w:t>
       </w:r>
     </w:p>
-    <w:p>
-      <w:pPr>
-        <w:jc w:val="right"/>
-      </w:pPr>
-      <w:r>
-        <w:rPr>
-          <w:b/>
-        </w:rPr>
-        <w:t>Истец:</w:t>
-      </w:r>
-      <w:r>
-        <w:t>ИП _______</w:t>
-      </w:r>
-    </w:p>
-    <w:p>
-      <w:pPr>
-        <w:jc w:val="right"/>
-      </w:pPr>
-      <w:r>
-        <w:t>Адрес: _______</w:t>
-      </w:r>
-    </w:p>
-    <w:p>
-      <w:pPr>
-        <w:jc w:val="right"/>
-      </w:pPr>
-      <w:r>
-        <w:t>ОГРНИП: ______</w:t>
-      </w:r>
-    </w:p>
-    <w:p>
-      <w:pPr>
-        <w:jc w:val="right"/>
-      </w:pPr>
-      <w:r>
-        <w:t>ИНН: ______</w:t>
-      </w:r>
-    </w:p>
-    <w:p/>
     <w:p>
       <w:pPr>
         <w:jc w:val="right"/>
@@ -208,14 +169,6 @@
         <w:pStyle w:val="ListNumber"/>
       </w:pPr>
       <w:r>
-        <w:t>Платежное поручение №___ от «__»______ ____ г., подтверждающее уплату государственной пошлины.</w:t>
-      </w:r>
-    </w:p>
-    <w:p>
-      <w:pPr>
-        <w:pStyle w:val="ListNumber"/>
-      </w:pPr>
-      <w:r>
         <w:t>Копия уведомления о вручении или иные документы, подтверждающие направление другим лицам, участвующим в деле, копий искового заявления и приложенных к нему документов, которые у других лиц, участвующих в деле, отсутствуют;</w:t>
       </w:r>
     </w:p>
@@ -236,6 +189,9 @@
       </w:r>
     </w:p>
     <w:p>
+      <w:pPr>
+        <w:pStyle w:val="ListNumber"/>
+      </w:pPr>
       <w:r>
         <w:t>Копия договора от __________.</w:t>
       </w:r>

</xml_diff>